<commit_message>
Agrego documentación de la 6ta entrega.
</commit_message>
<xml_diff>
--- a/documentation/6ta entrega/6ta entrega.docx
+++ b/documentation/6ta entrega/6ta entrega.docx
@@ -116,31 +116,6 @@
       </w:tr>
       <w:tr>
         <w:trPr>
-          <w:trHeight w:val="258"/>
-        </w:trPr>
-        <w:tc>
-          <w:tcPr>
-            <w:tcW w:w="5920" w:type="dxa"/>
-          </w:tcPr>
-          <w:p>
-            <w:proofErr w:type="spellStart"/>
-            <w:r>
-              <w:t>Fage</w:t>
-            </w:r>
-            <w:proofErr w:type="spellEnd"/>
-            <w:r>
-              <w:t xml:space="preserve"> </w:t>
-            </w:r>
-            <w:proofErr w:type="spellStart"/>
-            <w:r>
-              <w:t>Victor</w:t>
-            </w:r>
-            <w:proofErr w:type="spellEnd"/>
-          </w:p>
-        </w:tc>
-      </w:tr>
-      <w:tr>
-        <w:trPr>
           <w:trHeight w:val="284"/>
         </w:trPr>
         <w:tc>
@@ -208,13 +183,13 @@
           </w:tcPr>
           <w:p>
             <w:r>
-              <w:t>18</w:t>
+              <w:t>24</w:t>
             </w:r>
             <w:r>
               <w:t>/0</w:t>
             </w:r>
             <w:r>
-              <w:t>6</w:t>
+              <w:t>9</w:t>
             </w:r>
             <w:r>
               <w:t>/2014</w:t>
@@ -498,7 +473,7 @@
                     <a:blip r:embed="rId8" cstate="print">
                       <a:extLst>
                         <a:ext uri="{28A0092B-C50C-407E-A947-70E740481C1C}">
-                          <a14:useLocalDpi xmlns:a14="http://schemas.microsoft.com/office/drawing/2010/main" xmlns:wps="http://schemas.microsoft.com/office/word/2010/wordprocessingShape" xmlns:wpi="http://schemas.microsoft.com/office/word/2010/wordprocessingInk" xmlns:wpg="http://schemas.microsoft.com/office/word/2010/wordprocessingGroup" xmlns:w15="http://schemas.microsoft.com/office/word/2012/wordml" xmlns:w14="http://schemas.microsoft.com/office/word/2010/wordml" xmlns:w="http://schemas.openxmlformats.org/wordprocessingml/2006/main" xmlns:w10="urn:schemas-microsoft-com:office:word" xmlns:wp14="http://schemas.microsoft.com/office/word/2010/wordprocessingDrawing" xmlns:v="urn:schemas-microsoft-com:vml" xmlns:o="urn:schemas-microsoft-com:office:office" xmlns:mc="http://schemas.openxmlformats.org/markup-compatibility/2006" xmlns:wpc="http://schemas.microsoft.com/office/word/2010/wordprocessingCanvas" xmlns="" val="0"/>
+                          <a14:useLocalDpi xmlns="" xmlns:wpc="http://schemas.microsoft.com/office/word/2010/wordprocessingCanvas" xmlns:mc="http://schemas.openxmlformats.org/markup-compatibility/2006" xmlns:o="urn:schemas-microsoft-com:office:office" xmlns:v="urn:schemas-microsoft-com:vml" xmlns:wp14="http://schemas.microsoft.com/office/word/2010/wordprocessingDrawing" xmlns:w10="urn:schemas-microsoft-com:office:word" xmlns:w="http://schemas.openxmlformats.org/wordprocessingml/2006/main" xmlns:w14="http://schemas.microsoft.com/office/word/2010/wordml" xmlns:w15="http://schemas.microsoft.com/office/word/2012/wordml" xmlns:wpg="http://schemas.microsoft.com/office/word/2010/wordprocessingGroup" xmlns:wpi="http://schemas.microsoft.com/office/word/2010/wordprocessingInk" xmlns:wps="http://schemas.microsoft.com/office/word/2010/wordprocessingShape" xmlns:a14="http://schemas.microsoft.com/office/drawing/2010/main" val="0"/>
                         </a:ext>
                       </a:extLst>
                     </a:blip>
@@ -664,7 +639,159 @@
           <w:noProof/>
           <w:lang w:eastAsia="es-AR"/>
         </w:rPr>
-        <w:t xml:space="preserve">Para esta nueva entrega se agregó el requerimiento de generar los equipos. Hay dos asuntos principales a resolver para llevarlo a cabo: </w:t>
+        <w:t xml:space="preserve">Para esta entrega se solicitó diseñar la interfaz de usuario para tres casos de uso: generar equipos, buscar jugadores y visualizar los datos de un jugador. </w:t>
+      </w:r>
+    </w:p>
+    <w:p>
+      <w:pPr>
+        <w:rPr>
+          <w:rFonts w:cs="Arial"/>
+          <w:bCs/>
+          <w:noProof/>
+          <w:lang w:eastAsia="es-AR"/>
+        </w:rPr>
+      </w:pPr>
+      <w:r>
+        <w:rPr>
+          <w:rFonts w:cs="Arial"/>
+          <w:bCs/>
+          <w:noProof/>
+          <w:lang w:eastAsia="es-AR"/>
+        </w:rPr>
+        <w:t>Elegimos una interfaz de usuario web utilizando el framework Wicket para aplicaciones web. Esta aplicación tendría una arquitectura distribuida, mediante la cual el usuario que organiza los partidos puede ingresar desde cualquier browser a la aplicación para realizar sus tareas. Queda claro que, para una arquitectura de este estilo, es necesario un</w:t>
+      </w:r>
+      <w:r>
+        <w:rPr>
+          <w:rFonts w:cs="Arial"/>
+          <w:bCs/>
+          <w:noProof/>
+          <w:lang w:eastAsia="es-AR"/>
+        </w:rPr>
+        <w:t xml:space="preserve"> mecanismo de seguridad (por ejemplo que el usuario que organiza los partidos se identifique con nombre de usuario y contraseña como alguien autorizado para hacer eso) pero no se implementó ya que está fuera del alcance del trabajo práctico.</w:t>
+      </w:r>
+    </w:p>
+    <w:p>
+      <w:pPr>
+        <w:rPr>
+          <w:rFonts w:cs="Arial"/>
+          <w:bCs/>
+          <w:noProof/>
+          <w:lang w:eastAsia="es-AR"/>
+        </w:rPr>
+      </w:pPr>
+      <w:r>
+        <w:rPr>
+          <w:rFonts w:cs="Arial"/>
+          <w:bCs/>
+          <w:noProof/>
+          <w:lang w:eastAsia="es-AR"/>
+        </w:rPr>
+        <w:t>Elegimos una aplicación web por</w:t>
+      </w:r>
+      <w:r>
+        <w:rPr>
+          <w:rFonts w:cs="Arial"/>
+          <w:bCs/>
+          <w:noProof/>
+          <w:lang w:eastAsia="es-AR"/>
+        </w:rPr>
+        <w:t>que nos pareció una experiencia útil considerando</w:t>
+      </w:r>
+      <w:r>
+        <w:rPr>
+          <w:rFonts w:cs="Arial"/>
+          <w:bCs/>
+          <w:noProof/>
+          <w:lang w:eastAsia="es-AR"/>
+        </w:rPr>
+        <w:t xml:space="preserve"> la prevale</w:t>
+      </w:r>
+      <w:r>
+        <w:rPr>
+          <w:rFonts w:cs="Arial"/>
+          <w:bCs/>
+          <w:noProof/>
+          <w:lang w:eastAsia="es-AR"/>
+        </w:rPr>
+        <w:t>ncia que tiene esta configuración</w:t>
+      </w:r>
+      <w:r>
+        <w:rPr>
+          <w:rFonts w:cs="Arial"/>
+          <w:bCs/>
+          <w:noProof/>
+          <w:lang w:eastAsia="es-AR"/>
+        </w:rPr>
+        <w:t xml:space="preserve"> en el mercado actual.</w:t>
+      </w:r>
+    </w:p>
+    <w:p>
+      <w:pPr>
+        <w:rPr>
+          <w:rFonts w:cs="Arial"/>
+          <w:b/>
+          <w:noProof/>
+          <w:sz w:val="28"/>
+          <w:szCs w:val="28"/>
+          <w:u w:val="single"/>
+          <w:lang w:eastAsia="es-AR"/>
+        </w:rPr>
+      </w:pPr>
+      <w:r>
+        <w:rPr>
+          <w:rFonts w:cs="Arial"/>
+          <w:b/>
+          <w:noProof/>
+          <w:sz w:val="28"/>
+          <w:szCs w:val="28"/>
+          <w:u w:val="single"/>
+          <w:lang w:eastAsia="es-AR"/>
+        </w:rPr>
+        <w:br/>
+      </w:r>
+    </w:p>
+    <w:p>
+      <w:pPr>
+        <w:rPr>
+          <w:rFonts w:cs="Arial"/>
+          <w:b/>
+          <w:noProof/>
+          <w:sz w:val="28"/>
+          <w:szCs w:val="28"/>
+          <w:u w:val="single"/>
+          <w:lang w:eastAsia="es-AR"/>
+        </w:rPr>
+      </w:pPr>
+      <w:r>
+        <w:rPr>
+          <w:rFonts w:cs="Arial"/>
+          <w:b/>
+          <w:noProof/>
+          <w:sz w:val="28"/>
+          <w:szCs w:val="28"/>
+          <w:u w:val="single"/>
+          <w:lang w:eastAsia="es-AR"/>
+        </w:rPr>
+        <w:t>Arquitectura</w:t>
+      </w:r>
+    </w:p>
+    <w:p>
+      <w:pPr>
+        <w:rPr>
+          <w:rFonts w:cs="Arial"/>
+          <w:bCs/>
+          <w:noProof/>
+          <w:lang w:eastAsia="es-AR"/>
+        </w:rPr>
+      </w:pPr>
+      <w:r>
+        <w:rPr>
+          <w:rFonts w:cs="Arial"/>
+          <w:bCs/>
+          <w:noProof/>
+          <w:lang w:eastAsia="es-AR"/>
+        </w:rPr>
+        <w:t>Para los casos de uso “generar equipos” y “buscar jugadores” aplicamos el patrón MMVC. Cada uno de estos casos de uso tiene un objeto de dominio intermedio Application Model que trata con particularidades de la aplicación pero no depende de la tecnología de la UI:</w:t>
       </w:r>
     </w:p>
     <w:p>
@@ -672,7 +799,7 @@
         <w:pStyle w:val="Prrafodelista"/>
         <w:numPr>
           <w:ilvl w:val="0"/>
-          <w:numId w:val="5"/>
+          <w:numId w:val="6"/>
         </w:numPr>
         <w:rPr>
           <w:rFonts w:cs="Arial"/>
@@ -688,25 +815,7 @@
           <w:noProof/>
           <w:lang w:eastAsia="es-AR"/>
         </w:rPr>
-        <w:t>E</w:t>
-      </w:r>
-      <w:r>
-        <w:rPr>
-          <w:rFonts w:cs="Arial"/>
-          <w:bCs/>
-          <w:noProof/>
-          <w:lang w:eastAsia="es-AR"/>
-        </w:rPr>
-        <w:t>valuar a los jugadores según una va</w:t>
-      </w:r>
-      <w:r>
-        <w:rPr>
-          <w:rFonts w:cs="Arial"/>
-          <w:bCs/>
-          <w:noProof/>
-          <w:lang w:eastAsia="es-AR"/>
-        </w:rPr>
-        <w:t>riedad posible de criterios</w:t>
+        <w:t>Para generar equipos, tenemos un GeneradorDeEquipos que se encarga de hablar con el partido para generar los equipos, y de crear los criterios de ordenamiento y de selección necesarios para llevar a cabo esta operación.</w:t>
       </w:r>
     </w:p>
     <w:p>
@@ -714,7 +823,7 @@
         <w:pStyle w:val="Prrafodelista"/>
         <w:numPr>
           <w:ilvl w:val="0"/>
-          <w:numId w:val="5"/>
+          <w:numId w:val="6"/>
         </w:numPr>
         <w:rPr>
           <w:rFonts w:cs="Arial"/>
@@ -730,7 +839,7 @@
           <w:noProof/>
           <w:lang w:eastAsia="es-AR"/>
         </w:rPr>
-        <w:t>Repartir a los jugadores entre los dos equipos según los resultados de esa evaluación, también de distintas formas posibles.</w:t>
+        <w:t>Para buscar jugadores, tenemos un BuscadorDeJugadores que maneja los criterios de búsqueda y la lista de resultados.</w:t>
       </w:r>
     </w:p>
     <w:p>
@@ -749,91 +858,8 @@
           <w:noProof/>
           <w:lang w:eastAsia="es-AR"/>
         </w:rPr>
-        <w:t>Para realizar estas operaciones se le envían mensajes al partido, ya que los equipos se generan para un partido. El partido conoce a ciertos objetos que le ayudan a realizarlas. Incluimos un diagrama que muestra estos objetos y más adelante pasamos a explicarlos.</w:t>
-      </w:r>
-    </w:p>
-    <w:p>
-      <w:pPr>
-        <w:rPr>
-          <w:rFonts w:cs="Arial"/>
-          <w:bCs/>
-          <w:noProof/>
-          <w:lang w:eastAsia="es-AR"/>
-        </w:rPr>
-      </w:pPr>
-    </w:p>
-    <w:p>
-      <w:pPr>
-        <w:rPr>
-          <w:rFonts w:cs="Arial"/>
-          <w:bCs/>
-          <w:noProof/>
-          <w:lang w:eastAsia="es-AR"/>
-        </w:rPr>
-      </w:pPr>
-      <w:r>
-        <w:rPr>
-          <w:rFonts w:cs="Arial"/>
-          <w:bCs/>
-          <w:noProof/>
-          <w:lang w:eastAsia="ja-JP"/>
-        </w:rPr>
-        <w:drawing>
-          <wp:inline distT="0" distB="0" distL="0" distR="0">
-            <wp:extent cx="5612130" cy="4130040"/>
-            <wp:effectExtent l="19050" t="0" r="7620" b="0"/>
-            <wp:docPr id="5" name="4 Imagen" descr="10487706_10204094321422852_1845698157_n.jpg"/>
-            <wp:cNvGraphicFramePr>
-              <a:graphicFrameLocks xmlns:a="http://schemas.openxmlformats.org/drawingml/2006/main" noChangeAspect="1"/>
-            </wp:cNvGraphicFramePr>
-            <a:graphic xmlns:a="http://schemas.openxmlformats.org/drawingml/2006/main">
-              <a:graphicData uri="http://schemas.openxmlformats.org/drawingml/2006/picture">
-                <pic:pic xmlns:pic="http://schemas.openxmlformats.org/drawingml/2006/picture">
-                  <pic:nvPicPr>
-                    <pic:cNvPr id="0" name="10487706_10204094321422852_1845698157_n.jpg"/>
-                    <pic:cNvPicPr/>
-                  </pic:nvPicPr>
-                  <pic:blipFill>
-                    <a:blip r:embed="rId9" cstate="print"/>
-                    <a:stretch>
-                      <a:fillRect/>
-                    </a:stretch>
-                  </pic:blipFill>
-                  <pic:spPr>
-                    <a:xfrm>
-                      <a:off x="0" y="0"/>
-                      <a:ext cx="5612130" cy="4130040"/>
-                    </a:xfrm>
-                    <a:prstGeom prst="rect">
-                      <a:avLst/>
-                    </a:prstGeom>
-                  </pic:spPr>
-                </pic:pic>
-              </a:graphicData>
-            </a:graphic>
-          </wp:inline>
-        </w:drawing>
-      </w:r>
-    </w:p>
-    <w:p>
-      <w:pPr>
-        <w:rPr>
-          <w:rFonts w:cs="Arial"/>
-          <w:bCs/>
-          <w:noProof/>
-          <w:lang w:eastAsia="es-AR"/>
-        </w:rPr>
-      </w:pPr>
-    </w:p>
-    <w:p>
-      <w:pPr>
-        <w:rPr>
-          <w:rFonts w:cs="Arial"/>
-          <w:bCs/>
-          <w:noProof/>
-          <w:lang w:eastAsia="es-AR"/>
-        </w:rPr>
-      </w:pPr>
+        <w:t>El caso de uso que se refiere a la visualización de los casos del jugador es más sencillo, ya que no hace ninguna operación especial sino que sólo muestra datos. En este caso no hay un objeto de dominio intermedio, sino que los componentes visuales bindean directamente con el objeto jugador.</w:t>
+      </w:r>
     </w:p>
     <w:p>
       <w:pPr>
@@ -847,9 +873,7 @@
           <w:lang w:eastAsia="es-AR"/>
         </w:rPr>
       </w:pPr>
-    </w:p>
-    <w:p>
-      <w:pPr>
+      <w:r>
         <w:rPr>
           <w:rFonts w:cs="Arial"/>
           <w:b/>
@@ -859,7 +883,8 @@
           <w:u w:val="single"/>
           <w:lang w:eastAsia="es-AR"/>
         </w:rPr>
-      </w:pPr>
+        <w:br/>
+      </w:r>
     </w:p>
     <w:p>
       <w:pPr>
@@ -873,7 +898,9 @@
           <w:lang w:eastAsia="es-AR"/>
         </w:rPr>
       </w:pPr>
-      <w:r>
+    </w:p>
+    <w:p>
+      <w:pPr>
         <w:rPr>
           <w:rFonts w:cs="Arial"/>
           <w:b/>
@@ -883,110 +910,6 @@
           <w:u w:val="single"/>
           <w:lang w:eastAsia="es-AR"/>
         </w:rPr>
-        <w:lastRenderedPageBreak/>
-        <w:t>Evaluación de jugadores</w:t>
-      </w:r>
-    </w:p>
-    <w:p>
-      <w:pPr>
-        <w:rPr>
-          <w:rFonts w:cs="Arial"/>
-          <w:bCs/>
-          <w:noProof/>
-          <w:lang w:eastAsia="es-AR"/>
-        </w:rPr>
-      </w:pPr>
-      <w:r>
-        <w:rPr>
-          <w:rFonts w:cs="Arial"/>
-          <w:bCs/>
-          <w:noProof/>
-          <w:lang w:eastAsia="es-AR"/>
-        </w:rPr>
-        <w:t>El partido puede ordenar a sus jugadores según distintos criterios de evaluación. El partido tiene un atributo criterio que apunta a un objeto capaz de hacer el ordenamiento. Por dentro, ese objeto hace las operaciones necesarias para ordenar la lista de jugadores del partido. En realidad no es una delegación “clásica” en la que A llama a B, sino que combinamos la idea de strategy con las herramientas que nos da Java. El partido no le hace llamadas al criterio, pero lo que sí hace es pasar al criterio como argumento de Collections.sort() que es un artilugio de Java que nos permite ordenar una colección de cualquier tipo de objetos según un criterio. Lo que resuelve el requerimiento es que la clase genérica criterio implementa el comparador que pide Java, pero al hacerlo se pide a sí misma evaluar al jugador. Esta evaluación es lo q</w:t>
-      </w:r>
-      <w:r>
-        <w:rPr>
-          <w:rFonts w:cs="Arial"/>
-          <w:bCs/>
-          <w:noProof/>
-          <w:lang w:eastAsia="es-AR"/>
-        </w:rPr>
-        <w:t xml:space="preserve">ue se delega a cada subclase, </w:t>
-      </w:r>
-      <w:r>
-        <w:rPr>
-          <w:rFonts w:cs="Arial"/>
-          <w:bCs/>
-          <w:noProof/>
-          <w:lang w:eastAsia="es-AR"/>
-        </w:rPr>
-        <w:t>siempre con la misma interfaz. Por lo tanto nuestros distintos criterios se comportan polimórficamente con los compo</w:t>
-      </w:r>
-      <w:r>
-        <w:rPr>
-          <w:rFonts w:cs="Arial"/>
-          <w:bCs/>
-          <w:noProof/>
-          <w:lang w:eastAsia="es-AR"/>
-        </w:rPr>
-        <w:t>nentes de Java que lo</w:t>
-      </w:r>
-      <w:r>
-        <w:rPr>
-          <w:rFonts w:cs="Arial"/>
-          <w:bCs/>
-          <w:noProof/>
-          <w:lang w:eastAsia="es-AR"/>
-        </w:rPr>
-        <w:t>s utilizan y que no sabemos cómo funcionan por dentro.</w:t>
-      </w:r>
-    </w:p>
-    <w:p>
-      <w:pPr>
-        <w:rPr>
-          <w:rFonts w:cs="Arial"/>
-          <w:bCs/>
-          <w:noProof/>
-          <w:lang w:eastAsia="es-AR"/>
-        </w:rPr>
-      </w:pPr>
-      <w:r>
-        <w:rPr>
-          <w:rFonts w:cs="Arial"/>
-          <w:bCs/>
-          <w:noProof/>
-          <w:lang w:eastAsia="es-AR"/>
-        </w:rPr>
-        <w:t>Por otro lado, cada criterio específico hace las operaciones que solicita el enunciado, preguntándole al jugador lo que necesita saber de el (recibe al jugador por parámetro). Esto incluye revisar las calificaciones que tuvo el jugador. En el caso particular del puntaje promedio obtenido en el último partido, el crtirerio debe crearse con respecto de una comunidad: no es lo mismo un criterio de último partido para la comunidad X que para la comunidad Y ya que su último partido no fue el mismo. Sobre el criterio que pide promediar lo</w:t>
-      </w:r>
-      <w:r>
-        <w:rPr>
-          <w:rFonts w:cs="Arial"/>
-          <w:bCs/>
-          <w:noProof/>
-          <w:lang w:eastAsia="es-AR"/>
-        </w:rPr>
-        <w:t>s resultados de otros criterios</w:t>
-      </w:r>
-      <w:r>
-        <w:rPr>
-          <w:rFonts w:cs="Arial"/>
-          <w:bCs/>
-          <w:noProof/>
-          <w:lang w:eastAsia="es-AR"/>
-        </w:rPr>
-        <w:t xml:space="preserve"> aplicamos de forma directa el patrón composite, permitiéndonos anidar criterios de forma transparente.</w:t>
-      </w:r>
-    </w:p>
-    <w:p>
-      <w:pPr>
-        <w:rPr>
-          <w:rFonts w:cs="Arial"/>
-          <w:bCs/>
-          <w:noProof/>
-          <w:lang w:eastAsia="es-AR"/>
-        </w:rPr>
       </w:pPr>
     </w:p>
     <w:p>
@@ -1011,7 +934,8 @@
           <w:u w:val="single"/>
           <w:lang w:eastAsia="es-AR"/>
         </w:rPr>
-        <w:t>Generación de los equipos</w:t>
+        <w:lastRenderedPageBreak/>
+        <w:t>Reutilización de código</w:t>
       </w:r>
     </w:p>
     <w:p>
@@ -1024,204 +948,270 @@
         <w:rPr>
           <w:lang w:eastAsia="es-AR"/>
         </w:rPr>
-        <w:t xml:space="preserve">Con esto nos referimos a repartir a los jugadores en los distintos equipos. Creamos una clase que representa la generación de los equipos, al que le podemos pedir simplemente </w:t>
-      </w:r>
-      <w:proofErr w:type="spellStart"/>
-      <w:proofErr w:type="gramStart"/>
-      <w:r>
-        <w:rPr>
-          <w:lang w:eastAsia="es-AR"/>
-        </w:rPr>
-        <w:t>generarEquipos</w:t>
-      </w:r>
-      <w:proofErr w:type="spellEnd"/>
-      <w:r>
-        <w:rPr>
-          <w:lang w:eastAsia="es-AR"/>
-        </w:rPr>
-        <w:t>(</w:t>
-      </w:r>
-      <w:proofErr w:type="gramEnd"/>
-      <w:r>
-        <w:rPr>
-          <w:lang w:eastAsia="es-AR"/>
-        </w:rPr>
-        <w:t xml:space="preserve">). Ésta agrupa algo de comportamiento común (validaciones y comunicación con el partido) y delega en sus subclases, por medio del mensaje </w:t>
-      </w:r>
-      <w:proofErr w:type="spellStart"/>
-      <w:proofErr w:type="gramStart"/>
-      <w:r>
-        <w:rPr>
-          <w:lang w:eastAsia="es-AR"/>
-        </w:rPr>
-        <w:t>designarJugadores</w:t>
-      </w:r>
-      <w:proofErr w:type="spellEnd"/>
-      <w:r>
-        <w:rPr>
-          <w:lang w:eastAsia="es-AR"/>
-        </w:rPr>
-        <w:t>(</w:t>
-      </w:r>
-      <w:proofErr w:type="gramEnd"/>
-      <w:r>
-        <w:rPr>
-          <w:lang w:eastAsia="es-AR"/>
-        </w:rPr>
-        <w:t>), la repartija definitiva. Al implementar este método en las subclases que cumplen lo que menciona el enunciado, es verdad que utilizamos índices sobre una lista.</w:t>
-      </w:r>
-      <w:r>
-        <w:rPr>
-          <w:lang w:eastAsia="es-AR"/>
-        </w:rPr>
-        <w:t xml:space="preserve"> Sin embargo, el propio requerimiento habla de que “los jugadores pares van a un lado y los impares al otro”, o de que “los jugadores en la enésima posición van para tal lado”, por lo que usar índices sobre una lista ordenada (que viene ordenada tras haber aplicado el criterio) nos pareció lo más natural y lógico.</w:t>
+        <w:t>La consigna destaca los siguientes requerimientos para la interfaz de usuario, que deben ser resueltos sin repetir código:</w:t>
       </w:r>
     </w:p>
     <w:p>
       <w:pPr>
-        <w:rPr>
-          <w:lang w:eastAsia="es-AR"/>
-        </w:rPr>
-      </w:pPr>
-      <w:r>
-        <w:rPr>
-          <w:lang w:eastAsia="es-AR"/>
-        </w:rPr>
-        <w:t xml:space="preserve">Además de esto, la consigna pide aplicar algún patrón para distinguir los momentos en que un administrador pide armar los equipos y cuando finalmente los confirma. </w:t>
-      </w:r>
-      <w:r>
-        <w:rPr>
-          <w:lang w:eastAsia="es-AR"/>
-        </w:rPr>
-        <w:t xml:space="preserve">Lo más sencillo nos pareció aplicar un patrón </w:t>
-      </w:r>
-      <w:proofErr w:type="spellStart"/>
-      <w:r>
-        <w:rPr>
-          <w:lang w:eastAsia="es-AR"/>
-        </w:rPr>
-        <w:t>state</w:t>
-      </w:r>
-      <w:proofErr w:type="spellEnd"/>
-      <w:r>
-        <w:rPr>
-          <w:lang w:eastAsia="es-AR"/>
-        </w:rPr>
-        <w:t xml:space="preserve"> muy simple. </w:t>
-      </w:r>
-      <w:r>
-        <w:rPr>
-          <w:lang w:eastAsia="es-AR"/>
-        </w:rPr>
-        <w:t>Distinguimos que un partido donde todavía se pueden hacer cosas y un partido donde están confirmados los equipos se comportan de formas distintas, aunque</w:t>
-      </w:r>
-      <w:r>
-        <w:rPr>
-          <w:lang w:eastAsia="es-AR"/>
-        </w:rPr>
-        <w:t xml:space="preserve"> la diferencia no es muy compleja</w:t>
-      </w:r>
-      <w:r>
-        <w:rPr>
-          <w:lang w:eastAsia="es-AR"/>
-        </w:rPr>
-        <w:t xml:space="preserve">. Simplemente existen operaciones que no se pueden </w:t>
-      </w:r>
-      <w:r>
-        <w:rPr>
-          <w:lang w:eastAsia="es-AR"/>
-        </w:rPr>
-        <w:lastRenderedPageBreak/>
-        <w:t xml:space="preserve">hacer en un partido con equipos confirmados (inscribir jugadores, bajar jugadores y generar equipos), por lo que agregamos una validación </w:t>
-      </w:r>
-      <w:r>
-        <w:rPr>
-          <w:lang w:eastAsia="es-AR"/>
-        </w:rPr>
-        <w:t>preguntándole al objeto estado del partido. Si quiero hacer una operación que no está permitida para un partido con equipos confirmados, se alza una excepción.</w:t>
+        <w:pStyle w:val="Prrafodelista"/>
+        <w:numPr>
+          <w:ilvl w:val="0"/>
+          <w:numId w:val="7"/>
+        </w:numPr>
+        <w:rPr>
+          <w:lang w:eastAsia="es-AR"/>
+        </w:rPr>
+      </w:pPr>
+      <w:r>
+        <w:rPr>
+          <w:lang w:eastAsia="es-AR"/>
+        </w:rPr>
+        <w:t>Los jugadores que tienen más de puntos de hándicap se deben mostrar en azul en todos los casos de uso.</w:t>
       </w:r>
     </w:p>
     <w:p>
       <w:pPr>
-        <w:rPr>
-          <w:lang w:eastAsia="es-AR"/>
-        </w:rPr>
-      </w:pPr>
-      <w:r>
-        <w:rPr>
-          <w:lang w:eastAsia="es-AR"/>
-        </w:rPr>
-        <w:t xml:space="preserve">La generación de equipos funciona de la siguiente manera: al haber 10 jugadores inscriptos el administrador puede pedir generar equipos. Si no le gusta el resultado, puede variar como quiera el criterio de evaluación y el algoritmo de reparto de los jugadores. Cuando vuelva a pedir generar equipos, los equipos que había dejan de existir (en realidad los dejamos de referenciar y se los llevará el </w:t>
+        <w:pStyle w:val="Prrafodelista"/>
+        <w:numPr>
+          <w:ilvl w:val="0"/>
+          <w:numId w:val="7"/>
+        </w:numPr>
+        <w:rPr>
+          <w:lang w:eastAsia="es-AR"/>
+        </w:rPr>
+      </w:pPr>
+      <w:r>
+        <w:rPr>
+          <w:lang w:eastAsia="es-AR"/>
+        </w:rPr>
+        <w:t xml:space="preserve">Al hacer </w:t>
       </w:r>
       <w:proofErr w:type="spellStart"/>
       <w:r>
         <w:rPr>
           <w:lang w:eastAsia="es-AR"/>
         </w:rPr>
-        <w:t>garbage</w:t>
+        <w:t>click</w:t>
       </w:r>
       <w:proofErr w:type="spellEnd"/>
       <w:r>
         <w:rPr>
           <w:lang w:eastAsia="es-AR"/>
         </w:rPr>
-        <w:t xml:space="preserve"> </w:t>
+        <w:t xml:space="preserve"> en un jugador debo poder acceder a la pantalla con su información. Esta pantalla debe estar definida en un solo lugar.</w:t>
+      </w:r>
+    </w:p>
+    <w:p>
+      <w:pPr>
+        <w:rPr>
+          <w:lang w:eastAsia="es-AR"/>
+        </w:rPr>
+      </w:pPr>
+      <w:r>
+        <w:rPr>
+          <w:lang w:eastAsia="es-AR"/>
+        </w:rPr>
+        <w:t xml:space="preserve">Para resolver esto creamos una clase </w:t>
       </w:r>
       <w:proofErr w:type="spellStart"/>
       <w:r>
         <w:rPr>
           <w:lang w:eastAsia="es-AR"/>
         </w:rPr>
-        <w:t>collector</w:t>
+        <w:t>LinkJugador</w:t>
       </w:r>
       <w:proofErr w:type="spellEnd"/>
       <w:r>
         <w:rPr>
           <w:lang w:eastAsia="es-AR"/>
         </w:rPr>
-        <w:t xml:space="preserve">) y se generan los nuevos. Una vez conforme, el </w:t>
+        <w:t xml:space="preserve"> que concentra ese comportamiento. Tenemos definida la página que muestra la información del jugador que recibe al jugador por parámetro, y por lo tanto está definida una sola vez. </w:t>
       </w:r>
       <w:proofErr w:type="spellStart"/>
       <w:r>
         <w:rPr>
           <w:lang w:eastAsia="es-AR"/>
         </w:rPr>
-        <w:t>admin</w:t>
+        <w:t>LinkJugador</w:t>
       </w:r>
       <w:proofErr w:type="spellEnd"/>
       <w:r>
         <w:rPr>
           <w:lang w:eastAsia="es-AR"/>
         </w:rPr>
-        <w:t xml:space="preserve"> puede solicitar </w:t>
+        <w:t xml:space="preserve"> es un componente visual que hereda de </w:t>
       </w:r>
       <w:proofErr w:type="spellStart"/>
-      <w:proofErr w:type="gramStart"/>
-      <w:r>
-        <w:rPr>
-          <w:lang w:eastAsia="es-AR"/>
-        </w:rPr>
-        <w:t>confirmarEquipos</w:t>
+      <w:r>
+        <w:rPr>
+          <w:lang w:eastAsia="es-AR"/>
+        </w:rPr>
+        <w:t>XLink</w:t>
       </w:r>
       <w:proofErr w:type="spellEnd"/>
       <w:r>
         <w:rPr>
           <w:lang w:eastAsia="es-AR"/>
         </w:rPr>
-        <w:t>(</w:t>
-      </w:r>
-      <w:proofErr w:type="gramEnd"/>
-      <w:r>
-        <w:rPr>
-          <w:lang w:eastAsia="es-AR"/>
-        </w:rPr>
-        <w:t>) lo que cambia el estado del partido.</w:t>
+        <w:t xml:space="preserve">. Al ser creado recibe como parámetro el </w:t>
+      </w:r>
+      <w:proofErr w:type="spellStart"/>
+      <w:r>
+        <w:rPr>
+          <w:lang w:eastAsia="es-AR"/>
+        </w:rPr>
+        <w:t>Wicket</w:t>
+      </w:r>
+      <w:proofErr w:type="spellEnd"/>
+      <w:r>
+        <w:rPr>
+          <w:lang w:eastAsia="es-AR"/>
+        </w:rPr>
+        <w:t xml:space="preserve"> ID que necesita el </w:t>
+      </w:r>
+      <w:proofErr w:type="spellStart"/>
+      <w:r>
+        <w:rPr>
+          <w:lang w:eastAsia="es-AR"/>
+        </w:rPr>
+        <w:t>XLink</w:t>
+      </w:r>
+      <w:proofErr w:type="spellEnd"/>
+      <w:r>
+        <w:rPr>
+          <w:lang w:eastAsia="es-AR"/>
+        </w:rPr>
+        <w:t>, el jugador al que se refiere, y la página que lo está creando.</w:t>
+      </w:r>
+    </w:p>
+    <w:p>
+      <w:pPr>
+        <w:rPr>
+          <w:lang w:eastAsia="es-AR"/>
+        </w:rPr>
+      </w:pPr>
+      <w:r>
+        <w:rPr>
+          <w:lang w:eastAsia="es-AR"/>
+        </w:rPr>
+        <w:t xml:space="preserve">Con estos datos </w:t>
+      </w:r>
+      <w:proofErr w:type="spellStart"/>
+      <w:r>
+        <w:rPr>
+          <w:lang w:eastAsia="es-AR"/>
+        </w:rPr>
+        <w:t>setea</w:t>
+      </w:r>
+      <w:proofErr w:type="spellEnd"/>
+      <w:r>
+        <w:rPr>
+          <w:lang w:eastAsia="es-AR"/>
+        </w:rPr>
+        <w:t xml:space="preserve"> su </w:t>
+      </w:r>
+      <w:proofErr w:type="spellStart"/>
+      <w:r>
+        <w:rPr>
+          <w:lang w:eastAsia="es-AR"/>
+        </w:rPr>
+        <w:t>onClick</w:t>
+      </w:r>
+      <w:proofErr w:type="spellEnd"/>
+      <w:r>
+        <w:rPr>
+          <w:lang w:eastAsia="es-AR"/>
+        </w:rPr>
+        <w:t xml:space="preserve">, que tiene como resultado abrir una nueva página de información del jugador, utilizando el jugador como parámetro para poder armar la página correcta. También se le pasa a la nueva página la página que creó el </w:t>
+      </w:r>
+      <w:proofErr w:type="spellStart"/>
+      <w:r>
+        <w:rPr>
+          <w:lang w:eastAsia="es-AR"/>
+        </w:rPr>
+        <w:t>XLink</w:t>
+      </w:r>
+      <w:proofErr w:type="spellEnd"/>
+      <w:r>
+        <w:rPr>
+          <w:lang w:eastAsia="es-AR"/>
+        </w:rPr>
+        <w:t xml:space="preserve">, para que sepa a dónde regresar con su botón de volver. Finalmente, como el </w:t>
+      </w:r>
+      <w:proofErr w:type="spellStart"/>
+      <w:r>
+        <w:rPr>
+          <w:lang w:eastAsia="es-AR"/>
+        </w:rPr>
+        <w:t>XLink</w:t>
+      </w:r>
+      <w:proofErr w:type="spellEnd"/>
+      <w:r>
+        <w:rPr>
+          <w:lang w:eastAsia="es-AR"/>
+        </w:rPr>
+        <w:t xml:space="preserve"> conoce al jugador, le pregunta su nivel de hándicap y si es mayor a 8 se pinta de azul.</w:t>
+      </w:r>
+    </w:p>
+    <w:p>
+      <w:pPr>
+        <w:rPr>
+          <w:lang w:eastAsia="es-AR"/>
+        </w:rPr>
+      </w:pPr>
+      <w:r>
+        <w:rPr>
+          <w:lang w:eastAsia="es-AR"/>
+        </w:rPr>
+        <w:t xml:space="preserve">Al utilizar el </w:t>
+      </w:r>
+      <w:proofErr w:type="spellStart"/>
+      <w:r>
+        <w:rPr>
+          <w:lang w:eastAsia="es-AR"/>
+        </w:rPr>
+        <w:t>LinkJugador</w:t>
+      </w:r>
+      <w:proofErr w:type="spellEnd"/>
+      <w:r>
+        <w:rPr>
+          <w:lang w:eastAsia="es-AR"/>
+        </w:rPr>
+        <w:t xml:space="preserve"> como componente visual en lugar de </w:t>
+      </w:r>
+      <w:proofErr w:type="spellStart"/>
+      <w:r>
+        <w:rPr>
+          <w:lang w:eastAsia="es-AR"/>
+        </w:rPr>
+        <w:t>Label</w:t>
+      </w:r>
+      <w:proofErr w:type="spellEnd"/>
+      <w:r>
+        <w:rPr>
+          <w:lang w:eastAsia="es-AR"/>
+        </w:rPr>
+        <w:t xml:space="preserve"> en todos los casos de uso que muestran jugadores, hacemos que cada mención a un jugador sea un hipervínculo que </w:t>
+      </w:r>
+      <w:proofErr w:type="spellStart"/>
+      <w:r>
+        <w:rPr>
+          <w:lang w:eastAsia="es-AR"/>
+        </w:rPr>
+        <w:t>linkea</w:t>
+      </w:r>
+      <w:proofErr w:type="spellEnd"/>
+      <w:r>
+        <w:rPr>
+          <w:lang w:eastAsia="es-AR"/>
+        </w:rPr>
+        <w:t xml:space="preserve"> a los datos de ese jugador y que aparece en azul cuando es necesario.</w:t>
       </w:r>
     </w:p>
     <w:sectPr>
-      <w:footerReference w:type="even" r:id="rId10"/>
-      <w:footerReference w:type="default" r:id="rId11"/>
-      <w:footerReference w:type="first" r:id="rId12"/>
+      <w:footerReference w:type="even" r:id="rId9"/>
+      <w:footerReference w:type="default" r:id="rId10"/>
+      <w:footerReference w:type="first" r:id="rId11"/>
       <w:pgSz w:w="12240" w:h="15840" w:code="1"/>
       <w:pgMar w:top="1418" w:right="1701" w:bottom="1418" w:left="1701" w:header="709" w:footer="709" w:gutter="0"/>
       <w:cols w:space="708"/>
@@ -1320,7 +1310,7 @@
                     <w:noProof/>
                     <w:lang w:val="es-ES"/>
                   </w:rPr>
-                  <w:t>4</w:t>
+                  <w:t>2</w:t>
                 </w:r>
                 <w:r>
                   <w:rPr>
@@ -1345,7 +1335,7 @@
                       <w:noProof/>
                       <w:lang w:val="es-ES"/>
                     </w:rPr>
-                    <w:t>4</w:t>
+                    <w:t>3</w:t>
                   </w:r>
                 </w:fldSimple>
               </w:p>
@@ -1388,7 +1378,7 @@
                   <a:blip r:embed="rId1">
                     <a:extLst>
                       <a:ext uri="{28A0092B-C50C-407E-A947-70E740481C1C}">
-                        <a14:useLocalDpi xmlns:a14="http://schemas.microsoft.com/office/drawing/2010/main" xmlns:wps="http://schemas.microsoft.com/office/word/2010/wordprocessingShape" xmlns:wpi="http://schemas.microsoft.com/office/word/2010/wordprocessingInk" xmlns:wpg="http://schemas.microsoft.com/office/word/2010/wordprocessingGroup" xmlns:w15="http://schemas.microsoft.com/office/word/2012/wordml" xmlns:w14="http://schemas.microsoft.com/office/word/2010/wordml" xmlns:w="http://schemas.openxmlformats.org/wordprocessingml/2006/main" xmlns:w10="urn:schemas-microsoft-com:office:word" xmlns:wp14="http://schemas.microsoft.com/office/word/2010/wordprocessingDrawing" xmlns:v="urn:schemas-microsoft-com:vml" xmlns:o="urn:schemas-microsoft-com:office:office" xmlns:mc="http://schemas.openxmlformats.org/markup-compatibility/2006" xmlns:wpc="http://schemas.microsoft.com/office/word/2010/wordprocessingCanvas" xmlns="" val="0"/>
+                        <a14:useLocalDpi xmlns="" xmlns:wpc="http://schemas.microsoft.com/office/word/2010/wordprocessingCanvas" xmlns:mc="http://schemas.openxmlformats.org/markup-compatibility/2006" xmlns:o="urn:schemas-microsoft-com:office:office" xmlns:v="urn:schemas-microsoft-com:vml" xmlns:wp14="http://schemas.microsoft.com/office/word/2010/wordprocessingDrawing" xmlns:w10="urn:schemas-microsoft-com:office:word" xmlns:w="http://schemas.openxmlformats.org/wordprocessingml/2006/main" xmlns:w14="http://schemas.microsoft.com/office/word/2010/wordml" xmlns:w15="http://schemas.microsoft.com/office/word/2012/wordml" xmlns:wpg="http://schemas.microsoft.com/office/word/2010/wordprocessingGroup" xmlns:wpi="http://schemas.microsoft.com/office/word/2010/wordprocessingInk" xmlns:wps="http://schemas.microsoft.com/office/word/2010/wordprocessingShape" xmlns:a14="http://schemas.microsoft.com/office/drawing/2010/main" val="0"/>
                       </a:ext>
                     </a:extLst>
                   </a:blip>
@@ -1568,7 +1558,7 @@
                   <a:blip r:embed="rId1">
                     <a:extLst>
                       <a:ext uri="{28A0092B-C50C-407E-A947-70E740481C1C}">
-                        <a14:useLocalDpi xmlns:a14="http://schemas.microsoft.com/office/drawing/2010/main" xmlns:wps="http://schemas.microsoft.com/office/word/2010/wordprocessingShape" xmlns:wpi="http://schemas.microsoft.com/office/word/2010/wordprocessingInk" xmlns:wpg="http://schemas.microsoft.com/office/word/2010/wordprocessingGroup" xmlns:w15="http://schemas.microsoft.com/office/word/2012/wordml" xmlns:w14="http://schemas.microsoft.com/office/word/2010/wordml" xmlns:w="http://schemas.openxmlformats.org/wordprocessingml/2006/main" xmlns:w10="urn:schemas-microsoft-com:office:word" xmlns:wp14="http://schemas.microsoft.com/office/word/2010/wordprocessingDrawing" xmlns:v="urn:schemas-microsoft-com:vml" xmlns:o="urn:schemas-microsoft-com:office:office" xmlns:mc="http://schemas.openxmlformats.org/markup-compatibility/2006" xmlns:wpc="http://schemas.microsoft.com/office/word/2010/wordprocessingCanvas" xmlns="" val="0"/>
+                        <a14:useLocalDpi xmlns="" xmlns:wpc="http://schemas.microsoft.com/office/word/2010/wordprocessingCanvas" xmlns:mc="http://schemas.openxmlformats.org/markup-compatibility/2006" xmlns:o="urn:schemas-microsoft-com:office:office" xmlns:v="urn:schemas-microsoft-com:vml" xmlns:wp14="http://schemas.microsoft.com/office/word/2010/wordprocessingDrawing" xmlns:w10="urn:schemas-microsoft-com:office:word" xmlns:w="http://schemas.openxmlformats.org/wordprocessingml/2006/main" xmlns:w14="http://schemas.microsoft.com/office/word/2010/wordml" xmlns:w15="http://schemas.microsoft.com/office/word/2012/wordml" xmlns:wpg="http://schemas.microsoft.com/office/word/2010/wordprocessingGroup" xmlns:wpi="http://schemas.microsoft.com/office/word/2010/wordprocessingInk" xmlns:wps="http://schemas.microsoft.com/office/word/2010/wordprocessingShape" xmlns:a14="http://schemas.microsoft.com/office/drawing/2010/main" val="0"/>
                       </a:ext>
                     </a:extLst>
                   </a:blip>
@@ -1674,7 +1664,7 @@
                       <w:noProof/>
                       <w:lang w:val="es-ES"/>
                     </w:rPr>
-                    <w:t>4</w:t>
+                    <w:t>3</w:t>
                   </w:r>
                 </w:fldSimple>
               </w:p>
@@ -1792,7 +1782,7 @@
                   <a:blip r:embed="rId1">
                     <a:extLst>
                       <a:ext uri="{28A0092B-C50C-407E-A947-70E740481C1C}">
-                        <a14:useLocalDpi xmlns:a14="http://schemas.microsoft.com/office/drawing/2010/main" xmlns:wps="http://schemas.microsoft.com/office/word/2010/wordprocessingShape" xmlns:wpi="http://schemas.microsoft.com/office/word/2010/wordprocessingInk" xmlns:wpg="http://schemas.microsoft.com/office/word/2010/wordprocessingGroup" xmlns:w15="http://schemas.microsoft.com/office/word/2012/wordml" xmlns:w14="http://schemas.microsoft.com/office/word/2010/wordml" xmlns:w="http://schemas.openxmlformats.org/wordprocessingml/2006/main" xmlns:w10="urn:schemas-microsoft-com:office:word" xmlns:wp14="http://schemas.microsoft.com/office/word/2010/wordprocessingDrawing" xmlns:v="urn:schemas-microsoft-com:vml" xmlns:o="urn:schemas-microsoft-com:office:office" xmlns:mc="http://schemas.openxmlformats.org/markup-compatibility/2006" xmlns:wpc="http://schemas.microsoft.com/office/word/2010/wordprocessingCanvas" xmlns="" val="0"/>
+                        <a14:useLocalDpi xmlns="" xmlns:wpc="http://schemas.microsoft.com/office/word/2010/wordprocessingCanvas" xmlns:mc="http://schemas.openxmlformats.org/markup-compatibility/2006" xmlns:o="urn:schemas-microsoft-com:office:office" xmlns:v="urn:schemas-microsoft-com:vml" xmlns:wp14="http://schemas.microsoft.com/office/word/2010/wordprocessingDrawing" xmlns:w10="urn:schemas-microsoft-com:office:word" xmlns:w="http://schemas.openxmlformats.org/wordprocessingml/2006/main" xmlns:w14="http://schemas.microsoft.com/office/word/2010/wordml" xmlns:w15="http://schemas.microsoft.com/office/word/2012/wordml" xmlns:wpg="http://schemas.microsoft.com/office/word/2010/wordprocessingGroup" xmlns:wpi="http://schemas.microsoft.com/office/word/2010/wordprocessingInk" xmlns:wps="http://schemas.microsoft.com/office/word/2010/wordprocessingShape" xmlns:a14="http://schemas.microsoft.com/office/drawing/2010/main" val="0"/>
                       </a:ext>
                     </a:extLst>
                   </a:blip>
@@ -1965,6 +1955,119 @@
     </w:lvl>
   </w:abstractNum>
   <w:abstractNum w:abstractNumId="1">
+    <w:nsid w:val="4B1F3A27"/>
+    <w:multiLevelType w:val="hybridMultilevel"/>
+    <w:tmpl w:val="3DF68260"/>
+    <w:lvl w:ilvl="0" w:tplc="2C0A0001">
+      <w:start w:val="1"/>
+      <w:numFmt w:val="bullet"/>
+      <w:lvlText w:val=""/>
+      <w:lvlJc w:val="left"/>
+      <w:pPr>
+        <w:ind w:left="720" w:hanging="360"/>
+      </w:pPr>
+      <w:rPr>
+        <w:rFonts w:ascii="Symbol" w:hAnsi="Symbol" w:hint="default"/>
+      </w:rPr>
+    </w:lvl>
+    <w:lvl w:ilvl="1" w:tplc="2C0A0003" w:tentative="1">
+      <w:start w:val="1"/>
+      <w:numFmt w:val="bullet"/>
+      <w:lvlText w:val="o"/>
+      <w:lvlJc w:val="left"/>
+      <w:pPr>
+        <w:ind w:left="1440" w:hanging="360"/>
+      </w:pPr>
+      <w:rPr>
+        <w:rFonts w:ascii="Courier New" w:hAnsi="Courier New" w:cs="Courier New" w:hint="default"/>
+      </w:rPr>
+    </w:lvl>
+    <w:lvl w:ilvl="2" w:tplc="2C0A0005" w:tentative="1">
+      <w:start w:val="1"/>
+      <w:numFmt w:val="bullet"/>
+      <w:lvlText w:val=""/>
+      <w:lvlJc w:val="left"/>
+      <w:pPr>
+        <w:ind w:left="2160" w:hanging="360"/>
+      </w:pPr>
+      <w:rPr>
+        <w:rFonts w:ascii="Wingdings" w:hAnsi="Wingdings" w:hint="default"/>
+      </w:rPr>
+    </w:lvl>
+    <w:lvl w:ilvl="3" w:tplc="2C0A0001" w:tentative="1">
+      <w:start w:val="1"/>
+      <w:numFmt w:val="bullet"/>
+      <w:lvlText w:val=""/>
+      <w:lvlJc w:val="left"/>
+      <w:pPr>
+        <w:ind w:left="2880" w:hanging="360"/>
+      </w:pPr>
+      <w:rPr>
+        <w:rFonts w:ascii="Symbol" w:hAnsi="Symbol" w:hint="default"/>
+      </w:rPr>
+    </w:lvl>
+    <w:lvl w:ilvl="4" w:tplc="2C0A0003" w:tentative="1">
+      <w:start w:val="1"/>
+      <w:numFmt w:val="bullet"/>
+      <w:lvlText w:val="o"/>
+      <w:lvlJc w:val="left"/>
+      <w:pPr>
+        <w:ind w:left="3600" w:hanging="360"/>
+      </w:pPr>
+      <w:rPr>
+        <w:rFonts w:ascii="Courier New" w:hAnsi="Courier New" w:cs="Courier New" w:hint="default"/>
+      </w:rPr>
+    </w:lvl>
+    <w:lvl w:ilvl="5" w:tplc="2C0A0005" w:tentative="1">
+      <w:start w:val="1"/>
+      <w:numFmt w:val="bullet"/>
+      <w:lvlText w:val=""/>
+      <w:lvlJc w:val="left"/>
+      <w:pPr>
+        <w:ind w:left="4320" w:hanging="360"/>
+      </w:pPr>
+      <w:rPr>
+        <w:rFonts w:ascii="Wingdings" w:hAnsi="Wingdings" w:hint="default"/>
+      </w:rPr>
+    </w:lvl>
+    <w:lvl w:ilvl="6" w:tplc="2C0A0001" w:tentative="1">
+      <w:start w:val="1"/>
+      <w:numFmt w:val="bullet"/>
+      <w:lvlText w:val=""/>
+      <w:lvlJc w:val="left"/>
+      <w:pPr>
+        <w:ind w:left="5040" w:hanging="360"/>
+      </w:pPr>
+      <w:rPr>
+        <w:rFonts w:ascii="Symbol" w:hAnsi="Symbol" w:hint="default"/>
+      </w:rPr>
+    </w:lvl>
+    <w:lvl w:ilvl="7" w:tplc="2C0A0003" w:tentative="1">
+      <w:start w:val="1"/>
+      <w:numFmt w:val="bullet"/>
+      <w:lvlText w:val="o"/>
+      <w:lvlJc w:val="left"/>
+      <w:pPr>
+        <w:ind w:left="5760" w:hanging="360"/>
+      </w:pPr>
+      <w:rPr>
+        <w:rFonts w:ascii="Courier New" w:hAnsi="Courier New" w:cs="Courier New" w:hint="default"/>
+      </w:rPr>
+    </w:lvl>
+    <w:lvl w:ilvl="8" w:tplc="2C0A0005" w:tentative="1">
+      <w:start w:val="1"/>
+      <w:numFmt w:val="bullet"/>
+      <w:lvlText w:val=""/>
+      <w:lvlJc w:val="left"/>
+      <w:pPr>
+        <w:ind w:left="6480" w:hanging="360"/>
+      </w:pPr>
+      <w:rPr>
+        <w:rFonts w:ascii="Wingdings" w:hAnsi="Wingdings" w:hint="default"/>
+      </w:rPr>
+    </w:lvl>
+  </w:abstractNum>
+  <w:abstractNum w:abstractNumId="2">
     <w:nsid w:val="4F703822"/>
     <w:multiLevelType w:val="hybridMultilevel"/>
     <w:tmpl w:val="668C97F2"/>
@@ -2077,7 +2180,7 @@
       </w:rPr>
     </w:lvl>
   </w:abstractNum>
-  <w:abstractNum w:abstractNumId="2">
+  <w:abstractNum w:abstractNumId="3">
     <w:nsid w:val="56CE6D43"/>
     <w:multiLevelType w:val="hybridMultilevel"/>
     <w:tmpl w:val="010453EC"/>
@@ -2190,7 +2293,7 @@
       </w:rPr>
     </w:lvl>
   </w:abstractNum>
-  <w:abstractNum w:abstractNumId="3">
+  <w:abstractNum w:abstractNumId="4">
     <w:nsid w:val="67114F0C"/>
     <w:multiLevelType w:val="hybridMultilevel"/>
     <w:tmpl w:val="7C94B9B6"/>
@@ -2279,7 +2382,7 @@
       </w:pPr>
     </w:lvl>
   </w:abstractNum>
-  <w:abstractNum w:abstractNumId="4">
+  <w:abstractNum w:abstractNumId="5">
     <w:nsid w:val="6C0E264F"/>
     <w:multiLevelType w:val="hybridMultilevel"/>
     <w:tmpl w:val="CCD818EA"/>
@@ -2293,6 +2396,119 @@
       </w:pPr>
       <w:rPr>
         <w:rFonts w:ascii="Calibri" w:eastAsiaTheme="minorHAnsi" w:hAnsi="Calibri" w:cs="Arial" w:hint="default"/>
+      </w:rPr>
+    </w:lvl>
+    <w:lvl w:ilvl="1" w:tplc="2C0A0003" w:tentative="1">
+      <w:start w:val="1"/>
+      <w:numFmt w:val="bullet"/>
+      <w:lvlText w:val="o"/>
+      <w:lvlJc w:val="left"/>
+      <w:pPr>
+        <w:ind w:left="1440" w:hanging="360"/>
+      </w:pPr>
+      <w:rPr>
+        <w:rFonts w:ascii="Courier New" w:hAnsi="Courier New" w:cs="Courier New" w:hint="default"/>
+      </w:rPr>
+    </w:lvl>
+    <w:lvl w:ilvl="2" w:tplc="2C0A0005" w:tentative="1">
+      <w:start w:val="1"/>
+      <w:numFmt w:val="bullet"/>
+      <w:lvlText w:val=""/>
+      <w:lvlJc w:val="left"/>
+      <w:pPr>
+        <w:ind w:left="2160" w:hanging="360"/>
+      </w:pPr>
+      <w:rPr>
+        <w:rFonts w:ascii="Wingdings" w:hAnsi="Wingdings" w:hint="default"/>
+      </w:rPr>
+    </w:lvl>
+    <w:lvl w:ilvl="3" w:tplc="2C0A0001" w:tentative="1">
+      <w:start w:val="1"/>
+      <w:numFmt w:val="bullet"/>
+      <w:lvlText w:val=""/>
+      <w:lvlJc w:val="left"/>
+      <w:pPr>
+        <w:ind w:left="2880" w:hanging="360"/>
+      </w:pPr>
+      <w:rPr>
+        <w:rFonts w:ascii="Symbol" w:hAnsi="Symbol" w:hint="default"/>
+      </w:rPr>
+    </w:lvl>
+    <w:lvl w:ilvl="4" w:tplc="2C0A0003" w:tentative="1">
+      <w:start w:val="1"/>
+      <w:numFmt w:val="bullet"/>
+      <w:lvlText w:val="o"/>
+      <w:lvlJc w:val="left"/>
+      <w:pPr>
+        <w:ind w:left="3600" w:hanging="360"/>
+      </w:pPr>
+      <w:rPr>
+        <w:rFonts w:ascii="Courier New" w:hAnsi="Courier New" w:cs="Courier New" w:hint="default"/>
+      </w:rPr>
+    </w:lvl>
+    <w:lvl w:ilvl="5" w:tplc="2C0A0005" w:tentative="1">
+      <w:start w:val="1"/>
+      <w:numFmt w:val="bullet"/>
+      <w:lvlText w:val=""/>
+      <w:lvlJc w:val="left"/>
+      <w:pPr>
+        <w:ind w:left="4320" w:hanging="360"/>
+      </w:pPr>
+      <w:rPr>
+        <w:rFonts w:ascii="Wingdings" w:hAnsi="Wingdings" w:hint="default"/>
+      </w:rPr>
+    </w:lvl>
+    <w:lvl w:ilvl="6" w:tplc="2C0A0001" w:tentative="1">
+      <w:start w:val="1"/>
+      <w:numFmt w:val="bullet"/>
+      <w:lvlText w:val=""/>
+      <w:lvlJc w:val="left"/>
+      <w:pPr>
+        <w:ind w:left="5040" w:hanging="360"/>
+      </w:pPr>
+      <w:rPr>
+        <w:rFonts w:ascii="Symbol" w:hAnsi="Symbol" w:hint="default"/>
+      </w:rPr>
+    </w:lvl>
+    <w:lvl w:ilvl="7" w:tplc="2C0A0003" w:tentative="1">
+      <w:start w:val="1"/>
+      <w:numFmt w:val="bullet"/>
+      <w:lvlText w:val="o"/>
+      <w:lvlJc w:val="left"/>
+      <w:pPr>
+        <w:ind w:left="5760" w:hanging="360"/>
+      </w:pPr>
+      <w:rPr>
+        <w:rFonts w:ascii="Courier New" w:hAnsi="Courier New" w:cs="Courier New" w:hint="default"/>
+      </w:rPr>
+    </w:lvl>
+    <w:lvl w:ilvl="8" w:tplc="2C0A0005" w:tentative="1">
+      <w:start w:val="1"/>
+      <w:numFmt w:val="bullet"/>
+      <w:lvlText w:val=""/>
+      <w:lvlJc w:val="left"/>
+      <w:pPr>
+        <w:ind w:left="6480" w:hanging="360"/>
+      </w:pPr>
+      <w:rPr>
+        <w:rFonts w:ascii="Wingdings" w:hAnsi="Wingdings" w:hint="default"/>
+      </w:rPr>
+    </w:lvl>
+  </w:abstractNum>
+  <w:abstractNum w:abstractNumId="6">
+    <w:nsid w:val="7FFB2392"/>
+    <w:multiLevelType w:val="hybridMultilevel"/>
+    <w:tmpl w:val="B6A46042"/>
+    <w:lvl w:ilvl="0" w:tplc="2C0A0001">
+      <w:start w:val="1"/>
+      <w:numFmt w:val="bullet"/>
+      <w:lvlText w:val=""/>
+      <w:lvlJc w:val="left"/>
+      <w:pPr>
+        <w:ind w:left="720" w:hanging="360"/>
+      </w:pPr>
+      <w:rPr>
+        <w:rFonts w:ascii="Symbol" w:hAnsi="Symbol" w:hint="default"/>
       </w:rPr>
     </w:lvl>
     <w:lvl w:ilvl="1" w:tplc="2C0A0003" w:tentative="1">
@@ -2396,16 +2612,22 @@
     <w:abstractNumId w:val="0"/>
   </w:num>
   <w:num w:numId="2">
+    <w:abstractNumId w:val="5"/>
+  </w:num>
+  <w:num w:numId="3">
     <w:abstractNumId w:val="4"/>
   </w:num>
-  <w:num w:numId="3">
+  <w:num w:numId="4">
+    <w:abstractNumId w:val="2"/>
+  </w:num>
+  <w:num w:numId="5">
     <w:abstractNumId w:val="3"/>
   </w:num>
-  <w:num w:numId="4">
+  <w:num w:numId="6">
+    <w:abstractNumId w:val="6"/>
+  </w:num>
+  <w:num w:numId="7">
     <w:abstractNumId w:val="1"/>
-  </w:num>
-  <w:num w:numId="5">
-    <w:abstractNumId w:val="2"/>
   </w:num>
 </w:numbering>
 </file>
@@ -2574,6 +2796,7 @@
   <w:style w:type="character" w:default="1" w:styleId="Fuentedeprrafopredeter">
     <w:name w:val="Default Paragraph Font"/>
     <w:uiPriority w:val="1"/>
+    <w:semiHidden/>
     <w:unhideWhenUsed/>
   </w:style>
   <w:style w:type="table" w:default="1" w:styleId="Tablanormal">
@@ -3002,7 +3225,7 @@
 </file>
 
 <file path=customXml/itemProps1.xml><?xml version="1.0" encoding="utf-8"?>
-<ds:datastoreItem xmlns:ds="http://schemas.openxmlformats.org/officeDocument/2006/customXml" ds:itemID="{F4B3973E-6F1D-4D5A-B7B7-B0E107AC0726}">
+<ds:datastoreItem xmlns:ds="http://schemas.openxmlformats.org/officeDocument/2006/customXml" ds:itemID="{F639B3C1-C1C4-467A-9E52-ACB7F3580AC8}">
   <ds:schemaRefs>
     <ds:schemaRef ds:uri="http://schemas.openxmlformats.org/officeDocument/2006/bibliography"/>
   </ds:schemaRefs>

</xml_diff>